<commit_message>
user manual 1.2 added
</commit_message>
<xml_diff>
--- a/Instrukcja obsługi oprogramowania ePrzychodnia dla pracowników personelu medycznego i administracji systemu.docx
+++ b/Instrukcja obsługi oprogramowania ePrzychodnia dla pracowników personelu medycznego i administracji systemu.docx
@@ -2318,7 +2318,15 @@
         <w:t>Aby dodać wizytę dla pacjenta zarejestrowanego w systemie należy w menu w kolumnie po lewej stronie kliknąć tekst „Dodaj wizytę”</w:t>
       </w:r>
       <w:r>
-        <w:t>, po którego kliknięciu pojawi się formularz z danymi, które lekarz powinien zebrać podczas wizyty. Tekst „Twoje ID:…” informuje lekarza jakie ID jest przypisane do jego konta. Po wypełnieniu danych należy kliknąć przycisk „Dodaj wizytę” aby zapisać dane w bazie systemu.</w:t>
+        <w:t xml:space="preserve">, po którego kliknięciu pojawi się formularz z danymi, które lekarz powinien zebrać podczas wizyty. Tekst „Twoje </w:t>
+      </w:r>
+      <w:proofErr w:type="gramStart"/>
+      <w:r>
+        <w:t>ID:…</w:t>
+      </w:r>
+      <w:proofErr w:type="gramEnd"/>
+      <w:r>
+        <w:t>” informuje lekarza jakie ID jest przypisane do jego konta. Po wypełnieniu danych należy kliknąć przycisk „Dodaj wizytę” aby zapisać dane w bazie systemu.</w:t>
       </w:r>
     </w:p>
     <w:p/>
@@ -2368,20 +2376,27 @@
         <w:pStyle w:val="Nagwek3"/>
       </w:pPr>
       <w:bookmarkStart w:id="10" w:name="_Toc193226349"/>
-      <w:r>
-        <w:t>eKonsultacja (Konsultacja z lekarzem Online)</w:t>
+      <w:proofErr w:type="spellStart"/>
+      <w:r>
+        <w:t>eKonsultacja</w:t>
+      </w:r>
+      <w:proofErr w:type="spellEnd"/>
+      <w:r>
+        <w:t xml:space="preserve"> (Konsultacja z lekarzem Online)</w:t>
       </w:r>
       <w:bookmarkEnd w:id="10"/>
     </w:p>
     <w:p>
       <w:r>
-        <w:t xml:space="preserve">Aby przejść do panelu eKonsultacji należy </w:t>
-      </w:r>
-      <w:r>
-        <w:t>w menu w kolumnie po lewej stronie kliknąć tekst</w:t>
-      </w:r>
-      <w:r>
-        <w:t xml:space="preserve"> „Porozmawiaj Online!”, po którego kliknięciu pojawi się formularz umożliwiający rozpoczęcie rozmowy na czacie online. Po wpisaniu treści wiadomości zatwierdzamy ją przyciskiem „Wyślij wiadomość”. Lekarz ma również możliwość zakończenia rozmowy i wyczyszczenia jej danych.</w:t>
+        <w:t xml:space="preserve">Aby przejść do panelu </w:t>
+      </w:r>
+      <w:proofErr w:type="spellStart"/>
+      <w:r>
+        <w:t>eKonsultacji</w:t>
+      </w:r>
+      <w:proofErr w:type="spellEnd"/>
+      <w:r>
+        <w:t xml:space="preserve"> należy w menu w kolumnie po lewej stronie kliknąć tekst „Porozmawiaj Online!”, po którego kliknięciu pojawi się formularz umożliwiający rozpoczęcie rozmowy na czacie online. Po wpisaniu treści wiadomości zatwierdzamy ją przyciskiem „Wyślij wiadomość”. Lekarz ma również możliwość zakończenia rozmowy i wyczyszczenia jej danych.</w:t>
       </w:r>
     </w:p>
     <w:p/>
@@ -2428,13 +2443,7 @@
     </w:p>
     <w:p>
       <w:r>
-        <w:t xml:space="preserve">Aby przejść do panelu, który umożliwi sprawdzenie historii operacji dokonanych w ciągu ostatnich 7 dni należy </w:t>
-      </w:r>
-      <w:r>
-        <w:t>w menu w kolumnie po lewej stronie kliknąć tekst</w:t>
-      </w:r>
-      <w:r>
-        <w:t xml:space="preserve"> „Ostatnio wykonane operacje”, po którego kliknięciu zostanie wyświetlona lista ostatnio wykonanych operacji w systemie.</w:t>
+        <w:t>Aby przejść do panelu, który umożliwi sprawdzenie historii operacji dokonanych w ciągu ostatnich 7 dni należy w menu w kolumnie po lewej stronie kliknąć tekst „Ostatnio wykonane operacje”, po którego kliknięciu zostanie wyświetlona lista ostatnio wykonanych operacji w systemie.</w:t>
       </w:r>
     </w:p>
     <w:p/>
@@ -2450,13 +2459,7 @@
     </w:p>
     <w:p>
       <w:r>
-        <w:t>Aby wylogować się z systemu należy kliknąć przycisk wylogowania (rys.</w:t>
-      </w:r>
-      <w:r>
-        <w:t>5</w:t>
-      </w:r>
-      <w:r>
-        <w:t>). Po kliknięciu przycisku zostaniesz automatycznie wylogowany z systemu.</w:t>
+        <w:t>Aby wylogować się z systemu należy kliknąć przycisk wylogowania (rys.5). Po kliknięciu przycisku zostaniesz automatycznie wylogowany z systemu.</w:t>
       </w:r>
     </w:p>
     <w:p>
@@ -2555,13 +2558,7 @@
         <w:t>ie</w:t>
       </w:r>
       <w:r>
-        <w:t xml:space="preserve"> należy kliknąć ikonę człowieka (patrz rys.</w:t>
-      </w:r>
-      <w:r>
-        <w:t>6</w:t>
-      </w:r>
-      <w:r>
-        <w:t xml:space="preserve">) w prawym górnym rogu, następnie wybrać pozycję „Lekarzem” i w wyświetlonych polach logowania wpisać wcześniej zdefiniowane dla </w:t>
+        <w:t xml:space="preserve"> należy kliknąć ikonę człowieka (patrz rys.6) w prawym górnym rogu, następnie wybrać pozycję „Lekarzem” i w wyświetlonych polach logowania wpisać wcześniej zdefiniowane dla </w:t>
       </w:r>
       <w:r>
         <w:t>pielęgniarza</w:t>
@@ -2615,10 +2612,7 @@
     </w:p>
     <w:p>
       <w:r>
-        <w:t>Rys.</w:t>
-      </w:r>
-      <w:r>
-        <w:t>6</w:t>
+        <w:t>Rys.6</w:t>
       </w:r>
     </w:p>
     <w:p/>
@@ -2634,13 +2628,15 @@
     </w:p>
     <w:p>
       <w:r>
-        <w:t xml:space="preserve">Aby dodać do systemu wizytę należy </w:t>
-      </w:r>
-      <w:r>
-        <w:t>w menu w kolumnie po lewej stronie kliknąć</w:t>
-      </w:r>
-      <w:r>
-        <w:t xml:space="preserve"> tekst „Dodaj wizytę”, po którego kliknięciu pojawi się formularz do wypełnienia danymi podczas wizyty. Napis „Twoje ID:….” oznacza </w:t>
+        <w:t xml:space="preserve">Aby dodać do systemu wizytę należy w menu w kolumnie po lewej stronie kliknąć tekst „Dodaj wizytę”, po którego kliknięciu pojawi się formularz do wypełnienia danymi podczas wizyty. Napis „Twoje </w:t>
+      </w:r>
+      <w:proofErr w:type="gramStart"/>
+      <w:r>
+        <w:t>ID:…</w:t>
+      </w:r>
+      <w:proofErr w:type="gramEnd"/>
+      <w:r>
+        <w:t xml:space="preserve">.” oznacza </w:t>
       </w:r>
       <w:r>
         <w:t>ID lekarza, które należy wpisać w formularzu. Aby zatwierdzić i dodać wizytę należy kliknąć przycisk „Dodaj wizytę” na dole formularza.</w:t>
@@ -2659,13 +2655,7 @@
     </w:p>
     <w:p>
       <w:r>
-        <w:t>Aby wylogować się z systemu należy kliknąć przycisk wylogowania (rys.</w:t>
-      </w:r>
-      <w:r>
-        <w:t>7</w:t>
-      </w:r>
-      <w:r>
-        <w:t>). Po kliknięciu przycisku zostaniesz automatycznie wylogowany z systemu.</w:t>
+        <w:t>Aby wylogować się z systemu należy kliknąć przycisk wylogowania (rys.7). Po kliknięciu przycisku zostaniesz automatycznie wylogowany z systemu.</w:t>
       </w:r>
     </w:p>
     <w:p>
@@ -2712,10 +2702,7 @@
     </w:p>
     <w:p>
       <w:r>
-        <w:t xml:space="preserve"> Rys </w:t>
-      </w:r>
-      <w:r>
-        <w:t>7</w:t>
+        <w:t xml:space="preserve"> Rys 7</w:t>
       </w:r>
     </w:p>
     <w:p/>
@@ -2752,13 +2739,19 @@
     </w:p>
     <w:p>
       <w:r>
-        <w:t>Aby zalogować się jako pielęgniarz w systemie należy kliknąć ikonę człowieka (patrz rys.</w:t>
-      </w:r>
-      <w:r>
-        <w:t>8</w:t>
-      </w:r>
-      <w:r>
-        <w:t xml:space="preserve">) w prawym górnym rogu, następnie wybrać pozycję „Lekarzem” i w wyświetlonych polach logowania wpisać wcześniej zdefiniowane dla pielęgniarza dane (login i hasło). Jeżeli dane zostaną wprowadzone poprawnie i będą zgodne z tymi w bazie danych zostanie wyświetlony odpowiedni komunikat. </w:t>
+        <w:t xml:space="preserve">Aby zalogować się jako </w:t>
+      </w:r>
+      <w:r>
+        <w:t>recepcjonista</w:t>
+      </w:r>
+      <w:r>
+        <w:t xml:space="preserve"> w systemie należy kliknąć ikonę człowieka (patrz rys.8) w prawym górnym rogu, następnie wybrać pozycję „Lekarzem” i w wyświetlonych polach logowania wpisać wcześniej zdefiniowane dla </w:t>
+      </w:r>
+      <w:r>
+        <w:t>recepcjonisty</w:t>
+      </w:r>
+      <w:r>
+        <w:t xml:space="preserve"> dane (login i hasło). Jeżeli dane zostaną wprowadzone poprawnie i będą zgodne z tymi w bazie danych zostanie wyświetlony odpowiedni komunikat. </w:t>
       </w:r>
     </w:p>
     <w:p/>
@@ -2806,10 +2799,7 @@
     </w:p>
     <w:p>
       <w:r>
-        <w:t>Rys.</w:t>
-      </w:r>
-      <w:r>
-        <w:t>8</w:t>
+        <w:t>Rys.8</w:t>
       </w:r>
     </w:p>
     <w:p>
@@ -2824,13 +2814,7 @@
     </w:p>
     <w:p>
       <w:r>
-        <w:t>Aby dodać osobę do systemu naciśnij przycisk koła zębatego w prawym górnym rogu (patrz rys.</w:t>
-      </w:r>
-      <w:r>
-        <w:t>9</w:t>
-      </w:r>
-      <w:r>
-        <w:t xml:space="preserve">), następnie w polu „Czyimi kontami chcesz zarządzać?” wybierz czyimi kontami chcesz zarządzać. </w:t>
+        <w:t xml:space="preserve">Aby dodać osobę do systemu naciśnij przycisk koła zębatego w prawym górnym rogu (patrz rys.9), następnie w polu „Czyimi kontami chcesz zarządzać?” wybierz czyimi kontami chcesz zarządzać. </w:t>
       </w:r>
     </w:p>
     <w:p>
@@ -2888,10 +2872,7 @@
     </w:p>
     <w:p>
       <w:r>
-        <w:t>Rys.</w:t>
-      </w:r>
-      <w:r>
-        <w:t>9</w:t>
+        <w:t>Rys.9</w:t>
       </w:r>
     </w:p>
     <w:p>
@@ -2906,13 +2887,7 @@
     </w:p>
     <w:p>
       <w:r>
-        <w:t>Aby zarezerwować wizytę należy w</w:t>
-      </w:r>
-      <w:r>
-        <w:t xml:space="preserve"> menu w kolumnie po lewej stronie kliknąć tekst</w:t>
-      </w:r>
-      <w:r>
-        <w:t xml:space="preserve"> „Zarezerwuj wizytę”, po którego kliknięciu pojawi się formularz do wpisania ID pacjenta, dla którego wizytę chcemy umówić. Po wpisaniu ID pacjenta zatwierdź przyciskiem „Dalej”. Kliknięcie tego przycisku spowoduje wyświetlenie się listy lekarzy zarejestrowanych w systemie. Po wybraniu lekarza zatwierdź przyciskiem „Dalej”. Jeżeli lekarz ma dostępne terminy w ciągu najbliższych 5 dni pojawią się one na ekranie, jeśli nie – pojawi się stosowny komunikat oraz przyciski:</w:t>
+        <w:t>Aby zarezerwować wizytę należy w menu w kolumnie po lewej stronie kliknąć tekst „Zarezerwuj wizytę”, po którego kliknięciu pojawi się formularz do wpisania ID pacjenta, dla którego wizytę chcemy umówić. Po wpisaniu ID pacjenta zatwierdź przyciskiem „Dalej”. Kliknięcie tego przycisku spowoduje wyświetlenie się listy lekarzy zarejestrowanych w systemie. Po wybraniu lekarza zatwierdź przyciskiem „Dalej”. Jeżeli lekarz ma dostępne terminy w ciągu najbliższych 5 dni pojawią się one na ekranie, jeśli nie – pojawi się stosowny komunikat oraz przyciski:</w:t>
       </w:r>
     </w:p>
     <w:p>
@@ -2942,13 +2917,7 @@
     </w:p>
     <w:p>
       <w:r>
-        <w:t>Aby wylogować się z systemu należy kliknąć przycisk wylogowania (rys.</w:t>
-      </w:r>
-      <w:r>
-        <w:t>10</w:t>
-      </w:r>
-      <w:r>
-        <w:t>). Po kliknięciu przycisku zostaniesz automatycznie wylogowany z systemu.</w:t>
+        <w:t>Aby wylogować się z systemu należy kliknąć przycisk wylogowania (rys.10). Po kliknięciu przycisku zostaniesz automatycznie wylogowany z systemu.</w:t>
       </w:r>
     </w:p>
     <w:p>
@@ -2995,10 +2964,7 @@
     </w:p>
     <w:p>
       <w:r>
-        <w:t xml:space="preserve"> Rys </w:t>
-      </w:r>
-      <w:r>
-        <w:t>10</w:t>
+        <w:t xml:space="preserve"> Rys 10</w:t>
       </w:r>
     </w:p>
     <w:p/>
@@ -3938,6 +3904,7 @@
   <w:style w:type="character" w:default="1" w:styleId="Domylnaczcionkaakapitu">
     <w:name w:val="Default Paragraph Font"/>
     <w:uiPriority w:val="1"/>
+    <w:semiHidden/>
     <w:unhideWhenUsed/>
   </w:style>
   <w:style w:type="table" w:default="1" w:styleId="Standardowy">

</xml_diff>